<commit_message>
changes in image and adding 2 jquery
</commit_message>
<xml_diff>
--- a/NMP1 Help Documents.docx
+++ b/NMP1 Help Documents.docx
@@ -1,6 +1,6 @@
 
 <file path=word/document.xml><?xml version="1.0" encoding="utf-8"?>
-<w:document xmlns:wpc="http://schemas.microsoft.com/office/word/2010/wordprocessingCanvas" xmlns:mc="http://schemas.openxmlformats.org/markup-compatibility/2006" xmlns:o="urn:schemas-microsoft-com:office:office" xmlns:r="http://schemas.openxmlformats.org/officeDocument/2006/relationships" xmlns:m="http://schemas.openxmlformats.org/officeDocument/2006/math" xmlns:v="urn:schemas-microsoft-com:vml" xmlns:wp14="http://schemas.microsoft.com/office/word/2010/wordprocessingDrawing" xmlns:wp="http://schemas.openxmlformats.org/drawingml/2006/wordprocessingDrawing" xmlns:w10="urn:schemas-microsoft-com:office:word" xmlns:w="http://schemas.openxmlformats.org/wordprocessingml/2006/main" xmlns:w14="http://schemas.microsoft.com/office/word/2010/wordml" xmlns:w15="http://schemas.microsoft.com/office/word/2012/wordml" xmlns:wpg="http://schemas.microsoft.com/office/word/2010/wordprocessingGroup" xmlns:wpi="http://schemas.microsoft.com/office/word/2010/wordprocessingInk" xmlns:wne="http://schemas.microsoft.com/office/word/2006/wordml" xmlns:wps="http://schemas.microsoft.com/office/word/2010/wordprocessingShape" mc:Ignorable="w14 w15 wp14">
+<w:document xmlns:wpc="http://schemas.microsoft.com/office/word/2010/wordprocessingCanvas" xmlns:cx="http://schemas.microsoft.com/office/drawing/2014/chartex" xmlns:cx1="http://schemas.microsoft.com/office/drawing/2015/9/8/chartex" xmlns:cx2="http://schemas.microsoft.com/office/drawing/2015/10/21/chartex" xmlns:cx3="http://schemas.microsoft.com/office/drawing/2016/5/9/chartex" xmlns:cx4="http://schemas.microsoft.com/office/drawing/2016/5/10/chartex" xmlns:cx5="http://schemas.microsoft.com/office/drawing/2016/5/11/chartex" xmlns:cx6="http://schemas.microsoft.com/office/drawing/2016/5/12/chartex" xmlns:cx7="http://schemas.microsoft.com/office/drawing/2016/5/13/chartex" xmlns:cx8="http://schemas.microsoft.com/office/drawing/2016/5/14/chartex" xmlns:mc="http://schemas.openxmlformats.org/markup-compatibility/2006" xmlns:aink="http://schemas.microsoft.com/office/drawing/2016/ink" xmlns:am3d="http://schemas.microsoft.com/office/drawing/2017/model3d" xmlns:o="urn:schemas-microsoft-com:office:office" xmlns:r="http://schemas.openxmlformats.org/officeDocument/2006/relationships" xmlns:m="http://schemas.openxmlformats.org/officeDocument/2006/math" xmlns:v="urn:schemas-microsoft-com:vml" xmlns:wp14="http://schemas.microsoft.com/office/word/2010/wordprocessingDrawing" xmlns:wp="http://schemas.openxmlformats.org/drawingml/2006/wordprocessingDrawing" xmlns:w10="urn:schemas-microsoft-com:office:word" xmlns:w="http://schemas.openxmlformats.org/wordprocessingml/2006/main" xmlns:w14="http://schemas.microsoft.com/office/word/2010/wordml" xmlns:w15="http://schemas.microsoft.com/office/word/2012/wordml" xmlns:w16cid="http://schemas.microsoft.com/office/word/2016/wordml/cid" xmlns:w16se="http://schemas.microsoft.com/office/word/2015/wordml/symex" xmlns:wpg="http://schemas.microsoft.com/office/word/2010/wordprocessingGroup" xmlns:wpi="http://schemas.microsoft.com/office/word/2010/wordprocessingInk" xmlns:wne="http://schemas.microsoft.com/office/word/2006/wordml" xmlns:wps="http://schemas.microsoft.com/office/word/2010/wordprocessingShape" mc:Ignorable="w14 w15 w16se w16cid wp14">
   <w:body>
     <w:p>
       <w:pPr>
@@ -101,12 +101,9 @@
         <w:t xml:space="preserve"> in ASP.Net, </w:t>
       </w:r>
       <w:proofErr w:type="spellStart"/>
-      <w:r>
-        <w:t>MVC</w:t>
-      </w:r>
       <w:proofErr w:type="gramStart"/>
       <w:r>
-        <w:t>,Core</w:t>
+        <w:t>MVC,Core</w:t>
       </w:r>
       <w:proofErr w:type="spellEnd"/>
       <w:proofErr w:type="gramEnd"/>
@@ -129,20 +126,37 @@
       <w:r>
         <w:t xml:space="preserve">Code Help File: </w:t>
       </w:r>
-      <w:hyperlink r:id="rId5" w:history="1">
-        <w:r>
-          <w:rPr>
-            <w:rStyle w:val="Hyperlink"/>
-          </w:rPr>
-          <w:t>https://www.w3schools.com/howto/tryit.asp?filename=tryhow_css_dropdown_navbar</w:t>
-        </w:r>
-      </w:hyperlink>
-    </w:p>
-    <w:p>
-      <w:pPr>
-        <w:pStyle w:val="ListParagraph"/>
+      <w:bookmarkStart w:id="0" w:name="_GoBack"/>
+      <w:r>
+        <w:fldChar w:fldCharType="begin"/>
+      </w:r>
+      <w:r>
+        <w:instrText xml:space="preserve"> HYPERLINK "https://www.w3schools.com/howto/tryit.asp?filename=tryhow_css_dropdown_navbar" </w:instrText>
+      </w:r>
+      <w:r>
+        <w:fldChar w:fldCharType="separate"/>
+      </w:r>
+      <w:r>
+        <w:rPr>
+          <w:rStyle w:val="Hyperlink"/>
+        </w:rPr>
+        <w:t>https://www.w3schools.com/howto/tryit.asp?filename=tryhow_css_dropdown_navbar</w:t>
+      </w:r>
+      <w:r>
+        <w:rPr>
+          <w:rStyle w:val="Hyperlink"/>
+        </w:rPr>
+        <w:fldChar w:fldCharType="end"/>
+      </w:r>
+      <w:bookmarkEnd w:id="0"/>
+    </w:p>
+    <w:p>
+      <w:pPr>
         <w:bidi w:val="0"/>
       </w:pPr>
+      <w:r>
+        <w:t>https://www.tutorialsteacher.com/mvc</w:t>
+      </w:r>
     </w:p>
     <w:p>
       <w:pPr>
@@ -637,7 +651,7 @@
         <w:bidi w:val="0"/>
         <w:jc w:val="both"/>
       </w:pPr>
-      <w:hyperlink r:id="rId6" w:history="1">
+      <w:hyperlink r:id="rId5" w:history="1">
         <w:r>
           <w:rPr>
             <w:rStyle w:val="Hyperlink"/>
@@ -657,7 +671,7 @@
         <w:bidi w:val="0"/>
         <w:jc w:val="both"/>
       </w:pPr>
-      <w:hyperlink r:id="rId7" w:history="1">
+      <w:hyperlink r:id="rId6" w:history="1">
         <w:r>
           <w:rPr>
             <w:rStyle w:val="Hyperlink"/>
@@ -682,19 +696,11 @@
       </w:r>
       <w:proofErr w:type="gramStart"/>
       <w:r>
-        <w:t>From Database Without</w:t>
+        <w:t>From</w:t>
       </w:r>
       <w:proofErr w:type="gramEnd"/>
       <w:r>
-        <w:t xml:space="preserve"> Page Refresh Using Ajax and </w:t>
-      </w:r>
-      <w:proofErr w:type="spellStart"/>
-      <w:r>
-        <w:t>jQuery</w:t>
-      </w:r>
-      <w:proofErr w:type="spellEnd"/>
-      <w:r>
-        <w:t xml:space="preserve"> in asp.net</w:t>
+        <w:t xml:space="preserve"> Database Without Page Refresh Using Ajax and jQuery in asp.net</w:t>
       </w:r>
       <w:r>
         <w:t>:</w:t>
@@ -750,7 +756,7 @@
       <w:pPr>
         <w:pStyle w:val="Heading1"/>
       </w:pPr>
-      <w:hyperlink r:id="rId8" w:history="1">
+      <w:hyperlink r:id="rId7" w:history="1">
         <w:r>
           <w:rPr>
             <w:rStyle w:val="Hyperlink"/>
@@ -783,21 +789,7 @@
           <w:rPr>
             <w:rStyle w:val="Hyperlink"/>
           </w:rPr>
-          <w:t xml:space="preserve"> Values Using </w:t>
-        </w:r>
-        <w:proofErr w:type="spellStart"/>
-        <w:r>
-          <w:rPr>
-            <w:rStyle w:val="Hyperlink"/>
-          </w:rPr>
-          <w:t>jQuery</w:t>
-        </w:r>
-        <w:proofErr w:type="spellEnd"/>
-        <w:r>
-          <w:rPr>
-            <w:rStyle w:val="Hyperlink"/>
-          </w:rPr>
-          <w:t xml:space="preserve"> In ASP.NET MVC</w:t>
+          <w:t xml:space="preserve"> Values Using jQuery In ASP.NET MVC</w:t>
         </w:r>
       </w:hyperlink>
       <w:r>
@@ -814,7 +806,7 @@
         </w:rPr>
         <w:t xml:space="preserve">Filed Under: </w:t>
       </w:r>
-      <w:hyperlink r:id="rId9" w:history="1">
+      <w:hyperlink r:id="rId8" w:history="1">
         <w:r>
           <w:rPr>
             <w:rStyle w:val="Hyperlink"/>
@@ -828,15 +820,13 @@
         </w:rPr>
         <w:t xml:space="preserve">, </w:t>
       </w:r>
-      <w:hyperlink r:id="rId10" w:history="1">
-        <w:proofErr w:type="spellStart"/>
+      <w:hyperlink r:id="rId9" w:history="1">
         <w:r>
           <w:rPr>
             <w:rStyle w:val="Hyperlink"/>
           </w:rPr>
           <w:t>jQuery</w:t>
         </w:r>
-        <w:proofErr w:type="spellEnd"/>
       </w:hyperlink>
       <w:r>
         <w:rPr>
@@ -844,7 +834,7 @@
         </w:rPr>
         <w:t xml:space="preserve">, </w:t>
       </w:r>
-      <w:hyperlink r:id="rId11" w:history="1">
+      <w:hyperlink r:id="rId10" w:history="1">
         <w:r>
           <w:rPr>
             <w:rStyle w:val="Hyperlink"/>
@@ -858,7 +848,7 @@
         </w:rPr>
         <w:t xml:space="preserve">, </w:t>
       </w:r>
-      <w:hyperlink r:id="rId12" w:history="1">
+      <w:hyperlink r:id="rId11" w:history="1">
         <w:r>
           <w:rPr>
             <w:rStyle w:val="Hyperlink"/>
@@ -899,7 +889,7 @@
             <wp:extent cx="178435" cy="178435"/>
             <wp:effectExtent l="0" t="0" r="0" b="0"/>
             <wp:docPr id="1" name="Picture 1" descr="http://img2.blogblog.com/img/icon18_edit_allbkg.gif">
-              <a:hlinkClick xmlns:a="http://schemas.openxmlformats.org/drawingml/2006/main" r:id="rId13" tooltip="&quot;Edit Post&quot;"/>
+              <a:hlinkClick xmlns:a="http://schemas.openxmlformats.org/drawingml/2006/main" r:id="rId12" tooltip="&quot;Edit Post&quot;"/>
             </wp:docPr>
             <wp:cNvGraphicFramePr>
               <a:graphicFrameLocks xmlns:a="http://schemas.openxmlformats.org/drawingml/2006/main" noChangeAspect="1"/>
@@ -909,14 +899,14 @@
                 <pic:pic xmlns:pic="http://schemas.openxmlformats.org/drawingml/2006/picture">
                   <pic:nvPicPr>
                     <pic:cNvPr id="0" name="Picture 1" descr="http://img2.blogblog.com/img/icon18_edit_allbkg.gif">
-                      <a:hlinkClick r:id="rId13" tooltip="&quot;Edit Post&quot;"/>
+                      <a:hlinkClick r:id="rId12" tooltip="&quot;Edit Post&quot;"/>
                     </pic:cNvPr>
                     <pic:cNvPicPr>
                       <a:picLocks noChangeAspect="1" noChangeArrowheads="1"/>
                     </pic:cNvPicPr>
                   </pic:nvPicPr>
                   <pic:blipFill>
-                    <a:blip r:embed="rId14">
+                    <a:blip r:embed="rId13">
                       <a:extLst>
                         <a:ext uri="{28A0092B-C50C-407E-A947-70E740481C1C}">
                           <a14:useLocalDpi xmlns:a14="http://schemas.microsoft.com/office/drawing/2010/main" val="0"/>
@@ -953,29 +943,264 @@
         <w:bidi w:val="0"/>
       </w:pPr>
       <w:r>
-        <w:t xml:space="preserve">In this article we will learn how to read Text Box values using </w:t>
+        <w:t xml:space="preserve">In this article we will learn how to read Text Box values using jQuery In MVC .Consider the following is the Razor View in MVC Named </w:t>
       </w:r>
       <w:proofErr w:type="spellStart"/>
       <w:r>
-        <w:t>jQuery</w:t>
+        <w:t>Employee.cshtml</w:t>
       </w:r>
       <w:proofErr w:type="spellEnd"/>
       <w:r>
-        <w:t xml:space="preserve"> In MVC .Consider the following is the Razor View in MVC Named </w:t>
+        <w:t xml:space="preserve"> having following controls.</w:t>
+      </w:r>
+    </w:p>
+    <w:p>
+      <w:pPr>
+        <w:pStyle w:val="HTMLPreformatted"/>
+      </w:pPr>
+      <w:r>
+        <w:rPr>
+          <w:rStyle w:val="kwrd"/>
+        </w:rPr>
+        <w:t>&lt;</w:t>
+      </w:r>
+      <w:r>
+        <w:rPr>
+          <w:rStyle w:val="html"/>
+        </w:rPr>
+        <w:t>div</w:t>
+      </w:r>
+      <w:r>
+        <w:t xml:space="preserve"> </w:t>
+      </w:r>
+      <w:r>
+        <w:rPr>
+          <w:rStyle w:val="attr"/>
+        </w:rPr>
+        <w:t>class</w:t>
+      </w:r>
+      <w:r>
+        <w:rPr>
+          <w:rStyle w:val="kwrd"/>
+        </w:rPr>
+        <w:t>="form-horizontal"&gt;</w:t>
+      </w:r>
+    </w:p>
+    <w:p>
+      <w:pPr>
+        <w:pStyle w:val="HTMLPreformatted"/>
+      </w:pPr>
+      <w:r>
+        <w:t xml:space="preserve">        </w:t>
+      </w:r>
+      <w:r>
+        <w:rPr>
+          <w:rStyle w:val="kwrd"/>
+        </w:rPr>
+        <w:t>&lt;</w:t>
+      </w:r>
+      <w:r>
+        <w:rPr>
+          <w:rStyle w:val="html"/>
+        </w:rPr>
+        <w:t>div</w:t>
+      </w:r>
+      <w:r>
+        <w:t xml:space="preserve"> </w:t>
+      </w:r>
+      <w:r>
+        <w:rPr>
+          <w:rStyle w:val="attr"/>
+        </w:rPr>
+        <w:t>class</w:t>
+      </w:r>
+      <w:r>
+        <w:rPr>
+          <w:rStyle w:val="kwrd"/>
+        </w:rPr>
+        <w:t>="editor-label"&gt;</w:t>
+      </w:r>
+    </w:p>
+    <w:p>
+      <w:pPr>
+        <w:pStyle w:val="HTMLPreformatted"/>
+      </w:pPr>
+      <w:r>
+        <w:t xml:space="preserve">            Name</w:t>
+      </w:r>
+    </w:p>
+    <w:p>
+      <w:pPr>
+        <w:pStyle w:val="HTMLPreformatted"/>
+      </w:pPr>
+      <w:r>
+        <w:t xml:space="preserve">        </w:t>
+      </w:r>
+      <w:r>
+        <w:rPr>
+          <w:rStyle w:val="kwrd"/>
+        </w:rPr>
+        <w:t>&lt;/</w:t>
+      </w:r>
+      <w:r>
+        <w:rPr>
+          <w:rStyle w:val="html"/>
+        </w:rPr>
+        <w:t>div</w:t>
+      </w:r>
+      <w:r>
+        <w:rPr>
+          <w:rStyle w:val="kwrd"/>
+        </w:rPr>
+        <w:t>&gt;</w:t>
+      </w:r>
+    </w:p>
+    <w:p>
+      <w:pPr>
+        <w:pStyle w:val="HTMLPreformatted"/>
+      </w:pPr>
+      <w:r>
+        <w:t xml:space="preserve">        </w:t>
+      </w:r>
+      <w:r>
+        <w:rPr>
+          <w:rStyle w:val="kwrd"/>
+        </w:rPr>
+        <w:t>&lt;</w:t>
+      </w:r>
+      <w:r>
+        <w:rPr>
+          <w:rStyle w:val="html"/>
+        </w:rPr>
+        <w:t>div</w:t>
+      </w:r>
+      <w:r>
+        <w:t xml:space="preserve"> </w:t>
+      </w:r>
+      <w:r>
+        <w:rPr>
+          <w:rStyle w:val="attr"/>
+        </w:rPr>
+        <w:t>class</w:t>
+      </w:r>
+      <w:r>
+        <w:rPr>
+          <w:rStyle w:val="kwrd"/>
+        </w:rPr>
+        <w:t>="editor-label"&gt;</w:t>
+      </w:r>
+    </w:p>
+    <w:p>
+      <w:pPr>
+        <w:pStyle w:val="HTMLPreformatted"/>
+      </w:pPr>
+      <w:r>
+        <w:t xml:space="preserve">            </w:t>
+      </w:r>
+      <w:r>
+        <w:rPr>
+          <w:rStyle w:val="kwrd"/>
+        </w:rPr>
+        <w:t>&lt;</w:t>
+      </w:r>
+      <w:r>
+        <w:rPr>
+          <w:rStyle w:val="html"/>
+        </w:rPr>
+        <w:t>input</w:t>
+      </w:r>
+      <w:r>
+        <w:t xml:space="preserve"> </w:t>
+      </w:r>
+      <w:r>
+        <w:rPr>
+          <w:rStyle w:val="attr"/>
+        </w:rPr>
+        <w:t>type</w:t>
+      </w:r>
+      <w:r>
+        <w:rPr>
+          <w:rStyle w:val="kwrd"/>
+        </w:rPr>
+        <w:t>="text"</w:t>
+      </w:r>
+      <w:r>
+        <w:t xml:space="preserve"> </w:t>
+      </w:r>
+      <w:r>
+        <w:rPr>
+          <w:rStyle w:val="attr"/>
+        </w:rPr>
+        <w:t>id</w:t>
+      </w:r>
+      <w:r>
+        <w:rPr>
+          <w:rStyle w:val="kwrd"/>
+        </w:rPr>
+        <w:t>="</w:t>
       </w:r>
       <w:proofErr w:type="spellStart"/>
       <w:r>
-        <w:t>Employee.cshtml</w:t>
+        <w:rPr>
+          <w:rStyle w:val="kwrd"/>
+        </w:rPr>
+        <w:t>txtName</w:t>
       </w:r>
       <w:proofErr w:type="spellEnd"/>
       <w:r>
-        <w:t xml:space="preserve"> having following controls.</w:t>
-      </w:r>
-    </w:p>
-    <w:p>
-      <w:pPr>
-        <w:pStyle w:val="HTMLPreformatted"/>
-      </w:pPr>
+        <w:rPr>
+          <w:rStyle w:val="kwrd"/>
+        </w:rPr>
+        <w:t>"</w:t>
+      </w:r>
+      <w:r>
+        <w:t xml:space="preserve"> </w:t>
+      </w:r>
+      <w:r>
+        <w:rPr>
+          <w:rStyle w:val="kwrd"/>
+        </w:rPr>
+        <w:t>/&gt;</w:t>
+      </w:r>
+    </w:p>
+    <w:p>
+      <w:pPr>
+        <w:pStyle w:val="HTMLPreformatted"/>
+      </w:pPr>
+      <w:r>
+        <w:t xml:space="preserve">        </w:t>
+      </w:r>
+      <w:r>
+        <w:rPr>
+          <w:rStyle w:val="kwrd"/>
+        </w:rPr>
+        <w:t>&lt;/</w:t>
+      </w:r>
+      <w:r>
+        <w:rPr>
+          <w:rStyle w:val="html"/>
+        </w:rPr>
+        <w:t>div</w:t>
+      </w:r>
+      <w:r>
+        <w:rPr>
+          <w:rStyle w:val="kwrd"/>
+        </w:rPr>
+        <w:t>&gt;</w:t>
+      </w:r>
+    </w:p>
+    <w:p>
+      <w:pPr>
+        <w:pStyle w:val="HTMLPreformatted"/>
+      </w:pPr>
+    </w:p>
+    <w:p>
+      <w:pPr>
+        <w:pStyle w:val="HTMLPreformatted"/>
+      </w:pPr>
+      <w:r>
+        <w:t xml:space="preserve">        </w:t>
+      </w:r>
       <w:r>
         <w:rPr>
           <w:rStyle w:val="kwrd"/>
@@ -1001,7 +1226,15 @@
         <w:rPr>
           <w:rStyle w:val="kwrd"/>
         </w:rPr>
-        <w:t>="form-horizontal"&gt;</w:t>
+        <w:t>="editor-label"&gt;</w:t>
+      </w:r>
+    </w:p>
+    <w:p>
+      <w:pPr>
+        <w:pStyle w:val="HTMLPreformatted"/>
+      </w:pPr>
+      <w:r>
+        <w:t xml:space="preserve">            Address</w:t>
       </w:r>
     </w:p>
     <w:p>
@@ -1015,6 +1248,32 @@
         <w:rPr>
           <w:rStyle w:val="kwrd"/>
         </w:rPr>
+        <w:t>&lt;/</w:t>
+      </w:r>
+      <w:r>
+        <w:rPr>
+          <w:rStyle w:val="html"/>
+        </w:rPr>
+        <w:t>div</w:t>
+      </w:r>
+      <w:r>
+        <w:rPr>
+          <w:rStyle w:val="kwrd"/>
+        </w:rPr>
+        <w:t>&gt;</w:t>
+      </w:r>
+    </w:p>
+    <w:p>
+      <w:pPr>
+        <w:pStyle w:val="HTMLPreformatted"/>
+      </w:pPr>
+      <w:r>
+        <w:t xml:space="preserve">        </w:t>
+      </w:r>
+      <w:r>
+        <w:rPr>
+          <w:rStyle w:val="kwrd"/>
+        </w:rPr>
         <w:t>&lt;</w:t>
       </w:r>
       <w:r>
@@ -1044,7 +1303,72 @@
         <w:pStyle w:val="HTMLPreformatted"/>
       </w:pPr>
       <w:r>
-        <w:t xml:space="preserve">            Name</w:t>
+        <w:t xml:space="preserve">            </w:t>
+      </w:r>
+      <w:r>
+        <w:rPr>
+          <w:rStyle w:val="kwrd"/>
+        </w:rPr>
+        <w:t>&lt;</w:t>
+      </w:r>
+      <w:r>
+        <w:rPr>
+          <w:rStyle w:val="html"/>
+        </w:rPr>
+        <w:t>input</w:t>
+      </w:r>
+      <w:r>
+        <w:t xml:space="preserve"> </w:t>
+      </w:r>
+      <w:r>
+        <w:rPr>
+          <w:rStyle w:val="attr"/>
+        </w:rPr>
+        <w:t>type</w:t>
+      </w:r>
+      <w:r>
+        <w:rPr>
+          <w:rStyle w:val="kwrd"/>
+        </w:rPr>
+        <w:t>="text"</w:t>
+      </w:r>
+      <w:r>
+        <w:t xml:space="preserve"> </w:t>
+      </w:r>
+      <w:r>
+        <w:rPr>
+          <w:rStyle w:val="attr"/>
+        </w:rPr>
+        <w:t>id</w:t>
+      </w:r>
+      <w:r>
+        <w:rPr>
+          <w:rStyle w:val="kwrd"/>
+        </w:rPr>
+        <w:t>="</w:t>
+      </w:r>
+      <w:proofErr w:type="spellStart"/>
+      <w:r>
+        <w:rPr>
+          <w:rStyle w:val="kwrd"/>
+        </w:rPr>
+        <w:t>txtAddress</w:t>
+      </w:r>
+      <w:proofErr w:type="spellEnd"/>
+      <w:r>
+        <w:rPr>
+          <w:rStyle w:val="kwrd"/>
+        </w:rPr>
+        <w:t>"</w:t>
+      </w:r>
+      <w:r>
+        <w:t xml:space="preserve"> </w:t>
+      </w:r>
+      <w:r>
+        <w:rPr>
+          <w:rStyle w:val="kwrd"/>
+        </w:rPr>
+        <w:t>/&gt;</w:t>
       </w:r>
     </w:p>
     <w:p>
@@ -1077,6 +1401,11 @@
       <w:pPr>
         <w:pStyle w:val="HTMLPreformatted"/>
       </w:pPr>
+    </w:p>
+    <w:p>
+      <w:pPr>
+        <w:pStyle w:val="HTMLPreformatted"/>
+      </w:pPr>
       <w:r>
         <w:t xml:space="preserve">        </w:t>
       </w:r>
@@ -1113,6 +1442,75 @@
         <w:pStyle w:val="HTMLPreformatted"/>
       </w:pPr>
       <w:r>
+        <w:t xml:space="preserve">            City</w:t>
+      </w:r>
+    </w:p>
+    <w:p>
+      <w:pPr>
+        <w:pStyle w:val="HTMLPreformatted"/>
+      </w:pPr>
+      <w:r>
+        <w:t xml:space="preserve">        </w:t>
+      </w:r>
+      <w:r>
+        <w:rPr>
+          <w:rStyle w:val="kwrd"/>
+        </w:rPr>
+        <w:t>&lt;/</w:t>
+      </w:r>
+      <w:r>
+        <w:rPr>
+          <w:rStyle w:val="html"/>
+        </w:rPr>
+        <w:t>div</w:t>
+      </w:r>
+      <w:r>
+        <w:rPr>
+          <w:rStyle w:val="kwrd"/>
+        </w:rPr>
+        <w:t>&gt;</w:t>
+      </w:r>
+    </w:p>
+    <w:p>
+      <w:pPr>
+        <w:pStyle w:val="HTMLPreformatted"/>
+      </w:pPr>
+      <w:r>
+        <w:t xml:space="preserve">        </w:t>
+      </w:r>
+      <w:r>
+        <w:rPr>
+          <w:rStyle w:val="kwrd"/>
+        </w:rPr>
+        <w:t>&lt;</w:t>
+      </w:r>
+      <w:r>
+        <w:rPr>
+          <w:rStyle w:val="html"/>
+        </w:rPr>
+        <w:t>div</w:t>
+      </w:r>
+      <w:r>
+        <w:t xml:space="preserve"> </w:t>
+      </w:r>
+      <w:r>
+        <w:rPr>
+          <w:rStyle w:val="attr"/>
+        </w:rPr>
+        <w:t>class</w:t>
+      </w:r>
+      <w:r>
+        <w:rPr>
+          <w:rStyle w:val="kwrd"/>
+        </w:rPr>
+        <w:t>="editor-label"&gt;</w:t>
+      </w:r>
+    </w:p>
+    <w:p>
+      <w:pPr>
+        <w:pStyle w:val="HTMLPreformatted"/>
+      </w:pPr>
+      <w:r>
         <w:t xml:space="preserve">            </w:t>
       </w:r>
       <w:r>
@@ -1162,1185 +1560,737 @@
         <w:rPr>
           <w:rStyle w:val="kwrd"/>
         </w:rPr>
+        <w:t>txtcity</w:t>
+      </w:r>
+      <w:proofErr w:type="spellEnd"/>
+      <w:r>
+        <w:rPr>
+          <w:rStyle w:val="kwrd"/>
+        </w:rPr>
+        <w:t>"</w:t>
+      </w:r>
+      <w:r>
+        <w:t xml:space="preserve"> </w:t>
+      </w:r>
+      <w:r>
+        <w:rPr>
+          <w:rStyle w:val="kwrd"/>
+        </w:rPr>
+        <w:t>/&gt;</w:t>
+      </w:r>
+    </w:p>
+    <w:p>
+      <w:pPr>
+        <w:pStyle w:val="HTMLPreformatted"/>
+      </w:pPr>
+      <w:r>
+        <w:t xml:space="preserve">        </w:t>
+      </w:r>
+      <w:r>
+        <w:rPr>
+          <w:rStyle w:val="kwrd"/>
+        </w:rPr>
+        <w:t>&lt;/</w:t>
+      </w:r>
+      <w:r>
+        <w:rPr>
+          <w:rStyle w:val="html"/>
+        </w:rPr>
+        <w:t>div</w:t>
+      </w:r>
+      <w:r>
+        <w:rPr>
+          <w:rStyle w:val="kwrd"/>
+        </w:rPr>
+        <w:t>&gt;</w:t>
+      </w:r>
+    </w:p>
+    <w:p>
+      <w:pPr>
+        <w:pStyle w:val="HTMLPreformatted"/>
+      </w:pPr>
+      <w:r>
+        <w:t xml:space="preserve">        </w:t>
+      </w:r>
+      <w:r>
+        <w:rPr>
+          <w:rStyle w:val="kwrd"/>
+        </w:rPr>
+        <w:t>&lt;</w:t>
+      </w:r>
+      <w:r>
+        <w:rPr>
+          <w:rStyle w:val="html"/>
+        </w:rPr>
+        <w:t>div</w:t>
+      </w:r>
+      <w:r>
+        <w:t xml:space="preserve"> </w:t>
+      </w:r>
+      <w:r>
+        <w:rPr>
+          <w:rStyle w:val="attr"/>
+        </w:rPr>
+        <w:t>class</w:t>
+      </w:r>
+      <w:r>
+        <w:rPr>
+          <w:rStyle w:val="kwrd"/>
+        </w:rPr>
+        <w:t>="editor-label"&gt;</w:t>
+      </w:r>
+    </w:p>
+    <w:p>
+      <w:pPr>
+        <w:pStyle w:val="HTMLPreformatted"/>
+      </w:pPr>
+      <w:r>
+        <w:t xml:space="preserve">            </w:t>
+      </w:r>
+      <w:r>
+        <w:rPr>
+          <w:rStyle w:val="kwrd"/>
+        </w:rPr>
+        <w:t>&lt;</w:t>
+      </w:r>
+      <w:proofErr w:type="spellStart"/>
+      <w:r>
+        <w:rPr>
+          <w:rStyle w:val="html"/>
+        </w:rPr>
+        <w:t>br</w:t>
+      </w:r>
+      <w:proofErr w:type="spellEnd"/>
+      <w:r>
+        <w:t xml:space="preserve"> </w:t>
+      </w:r>
+      <w:r>
+        <w:rPr>
+          <w:rStyle w:val="kwrd"/>
+        </w:rPr>
+        <w:t>/&gt;</w:t>
+      </w:r>
+    </w:p>
+    <w:p>
+      <w:pPr>
+        <w:pStyle w:val="HTMLPreformatted"/>
+      </w:pPr>
+      <w:r>
+        <w:t xml:space="preserve">            </w:t>
+      </w:r>
+      <w:r>
+        <w:rPr>
+          <w:rStyle w:val="kwrd"/>
+        </w:rPr>
+        <w:t>&lt;</w:t>
+      </w:r>
+      <w:r>
+        <w:rPr>
+          <w:rStyle w:val="html"/>
+        </w:rPr>
+        <w:t>input</w:t>
+      </w:r>
+      <w:r>
+        <w:t xml:space="preserve"> </w:t>
+      </w:r>
+      <w:r>
+        <w:rPr>
+          <w:rStyle w:val="attr"/>
+        </w:rPr>
+        <w:t>class</w:t>
+      </w:r>
+      <w:r>
+        <w:rPr>
+          <w:rStyle w:val="kwrd"/>
+        </w:rPr>
+        <w:t>="</w:t>
+      </w:r>
+      <w:proofErr w:type="spellStart"/>
+      <w:r>
+        <w:rPr>
+          <w:rStyle w:val="kwrd"/>
+        </w:rPr>
+        <w:t>btn</w:t>
+      </w:r>
+      <w:proofErr w:type="spellEnd"/>
+      <w:r>
+        <w:rPr>
+          <w:rStyle w:val="kwrd"/>
+        </w:rPr>
+        <w:t>-default"</w:t>
+      </w:r>
+      <w:r>
+        <w:t xml:space="preserve"> </w:t>
+      </w:r>
+      <w:r>
+        <w:rPr>
+          <w:rStyle w:val="attr"/>
+        </w:rPr>
+        <w:t>type</w:t>
+      </w:r>
+      <w:r>
+        <w:rPr>
+          <w:rStyle w:val="kwrd"/>
+        </w:rPr>
+        <w:t>="button"</w:t>
+      </w:r>
+      <w:r>
+        <w:t xml:space="preserve"> </w:t>
+      </w:r>
+      <w:r>
+        <w:rPr>
+          <w:rStyle w:val="attr"/>
+        </w:rPr>
+        <w:t>id</w:t>
+      </w:r>
+      <w:r>
+        <w:rPr>
+          <w:rStyle w:val="kwrd"/>
+        </w:rPr>
+        <w:t>="</w:t>
+      </w:r>
+      <w:proofErr w:type="spellStart"/>
+      <w:r>
+        <w:rPr>
+          <w:rStyle w:val="kwrd"/>
+        </w:rPr>
+        <w:t>btnSave</w:t>
+      </w:r>
+      <w:proofErr w:type="spellEnd"/>
+      <w:r>
+        <w:rPr>
+          <w:rStyle w:val="kwrd"/>
+        </w:rPr>
+        <w:t>"</w:t>
+      </w:r>
+      <w:r>
+        <w:t xml:space="preserve"> </w:t>
+      </w:r>
+      <w:r>
+        <w:rPr>
+          <w:rStyle w:val="attr"/>
+        </w:rPr>
+        <w:t>value</w:t>
+      </w:r>
+      <w:r>
+        <w:rPr>
+          <w:rStyle w:val="kwrd"/>
+        </w:rPr>
+        <w:t>="Save"</w:t>
+      </w:r>
+      <w:r>
+        <w:t xml:space="preserve"> </w:t>
+      </w:r>
+      <w:r>
+        <w:rPr>
+          <w:rStyle w:val="kwrd"/>
+        </w:rPr>
+        <w:t>/&gt;</w:t>
+      </w:r>
+    </w:p>
+    <w:p>
+      <w:pPr>
+        <w:pStyle w:val="HTMLPreformatted"/>
+      </w:pPr>
+      <w:r>
+        <w:t xml:space="preserve">        </w:t>
+      </w:r>
+      <w:r>
+        <w:rPr>
+          <w:rStyle w:val="kwrd"/>
+        </w:rPr>
+        <w:t>&lt;/</w:t>
+      </w:r>
+      <w:r>
+        <w:rPr>
+          <w:rStyle w:val="html"/>
+        </w:rPr>
+        <w:t>div</w:t>
+      </w:r>
+      <w:r>
+        <w:rPr>
+          <w:rStyle w:val="kwrd"/>
+        </w:rPr>
+        <w:t>&gt;</w:t>
+      </w:r>
+    </w:p>
+    <w:p>
+      <w:pPr>
+        <w:pStyle w:val="HTMLPreformatted"/>
+      </w:pPr>
+      <w:r>
+        <w:t xml:space="preserve">    </w:t>
+      </w:r>
+      <w:r>
+        <w:rPr>
+          <w:rStyle w:val="kwrd"/>
+        </w:rPr>
+        <w:t>&lt;/</w:t>
+      </w:r>
+      <w:r>
+        <w:rPr>
+          <w:rStyle w:val="html"/>
+        </w:rPr>
+        <w:t>div</w:t>
+      </w:r>
+      <w:r>
+        <w:rPr>
+          <w:rStyle w:val="kwrd"/>
+        </w:rPr>
+        <w:t>&gt;</w:t>
+      </w:r>
+    </w:p>
+    <w:p>
+      <w:pPr>
+        <w:bidi w:val="0"/>
+      </w:pPr>
+      <w:r>
+        <w:t xml:space="preserve">To read the Text Box values using </w:t>
+      </w:r>
+      <w:proofErr w:type="gramStart"/>
+      <w:r>
+        <w:t>jQuery ,use</w:t>
+      </w:r>
+      <w:proofErr w:type="gramEnd"/>
+      <w:r>
+        <w:t xml:space="preserve"> the following syntax.</w:t>
+      </w:r>
+    </w:p>
+    <w:p>
+      <w:pPr>
+        <w:pStyle w:val="HTMLPreformatted"/>
+      </w:pPr>
+      <w:r>
+        <w:t xml:space="preserve">//Reading text box values using </w:t>
+      </w:r>
+      <w:proofErr w:type="spellStart"/>
+      <w:r>
+        <w:t>Jquery</w:t>
+      </w:r>
+      <w:proofErr w:type="spellEnd"/>
+      <w:r>
+        <w:t xml:space="preserve"> </w:t>
+      </w:r>
+    </w:p>
+    <w:p>
+      <w:pPr>
+        <w:pStyle w:val="HTMLPreformatted"/>
+      </w:pPr>
+      <w:r>
+        <w:t>$(</w:t>
+      </w:r>
+      <w:r>
+        <w:rPr>
+          <w:rStyle w:val="str"/>
+        </w:rPr>
+        <w:t>"#</w:t>
+      </w:r>
+      <w:proofErr w:type="spellStart"/>
+      <w:r>
+        <w:rPr>
+          <w:rStyle w:val="str"/>
+        </w:rPr>
         <w:t>txtName</w:t>
       </w:r>
       <w:proofErr w:type="spellEnd"/>
       <w:r>
         <w:rPr>
-          <w:rStyle w:val="kwrd"/>
+          <w:rStyle w:val="str"/>
         </w:rPr>
         <w:t>"</w:t>
       </w:r>
+      <w:proofErr w:type="gramStart"/>
+      <w:r>
+        <w:t>).</w:t>
+      </w:r>
+      <w:proofErr w:type="spellStart"/>
+      <w:r>
+        <w:t>val</w:t>
+      </w:r>
+      <w:proofErr w:type="spellEnd"/>
+      <w:proofErr w:type="gramEnd"/>
+      <w:r>
+        <w:t>(),</w:t>
+      </w:r>
+    </w:p>
+    <w:p>
+      <w:pPr>
+        <w:pStyle w:val="HTMLPreformatted"/>
+      </w:pPr>
+      <w:r>
+        <w:t>$(</w:t>
+      </w:r>
+      <w:r>
+        <w:rPr>
+          <w:rStyle w:val="str"/>
+        </w:rPr>
+        <w:t>"#</w:t>
+      </w:r>
+      <w:proofErr w:type="spellStart"/>
+      <w:r>
+        <w:rPr>
+          <w:rStyle w:val="str"/>
+        </w:rPr>
+        <w:t>txtAddress</w:t>
+      </w:r>
+      <w:proofErr w:type="spellEnd"/>
+      <w:r>
+        <w:rPr>
+          <w:rStyle w:val="str"/>
+        </w:rPr>
+        <w:t>"</w:t>
+      </w:r>
+      <w:proofErr w:type="gramStart"/>
+      <w:r>
+        <w:t>).</w:t>
+      </w:r>
+      <w:proofErr w:type="spellStart"/>
+      <w:r>
+        <w:t>val</w:t>
+      </w:r>
+      <w:proofErr w:type="spellEnd"/>
+      <w:proofErr w:type="gramEnd"/>
+      <w:r>
+        <w:t>(),</w:t>
+      </w:r>
+    </w:p>
+    <w:p>
+      <w:pPr>
+        <w:pStyle w:val="HTMLPreformatted"/>
+      </w:pPr>
+      <w:r>
+        <w:t>$(</w:t>
+      </w:r>
+      <w:r>
+        <w:rPr>
+          <w:rStyle w:val="str"/>
+        </w:rPr>
+        <w:t>"#</w:t>
+      </w:r>
+      <w:proofErr w:type="spellStart"/>
+      <w:r>
+        <w:rPr>
+          <w:rStyle w:val="str"/>
+        </w:rPr>
+        <w:t>txtcity</w:t>
+      </w:r>
+      <w:proofErr w:type="spellEnd"/>
+      <w:r>
+        <w:rPr>
+          <w:rStyle w:val="str"/>
+        </w:rPr>
+        <w:t>"</w:t>
+      </w:r>
+      <w:proofErr w:type="gramStart"/>
+      <w:r>
+        <w:t>).</w:t>
+      </w:r>
+      <w:proofErr w:type="spellStart"/>
+      <w:r>
+        <w:t>val</w:t>
+      </w:r>
+      <w:proofErr w:type="spellEnd"/>
+      <w:proofErr w:type="gramEnd"/>
+      <w:r>
+        <w:t>()</w:t>
+      </w:r>
+    </w:p>
+    <w:p>
+      <w:pPr>
+        <w:bidi w:val="0"/>
+      </w:pPr>
+      <w:r>
+        <w:t>The whole function will be look like as follows</w:t>
+      </w:r>
+    </w:p>
+    <w:p>
+      <w:pPr>
+        <w:pStyle w:val="HTMLPreformatted"/>
+      </w:pPr>
+      <w:r>
+        <w:t>$(document</w:t>
+      </w:r>
+      <w:proofErr w:type="gramStart"/>
+      <w:r>
+        <w:t>).ready</w:t>
+      </w:r>
+      <w:proofErr w:type="gramEnd"/>
+      <w:r>
+        <w:t>(</w:t>
+      </w:r>
+      <w:r>
+        <w:rPr>
+          <w:rStyle w:val="kwrd"/>
+        </w:rPr>
+        <w:t>function</w:t>
+      </w:r>
+      <w:r>
+        <w:t xml:space="preserve"> () {</w:t>
+      </w:r>
+    </w:p>
+    <w:p>
+      <w:pPr>
+        <w:pStyle w:val="HTMLPreformatted"/>
+      </w:pPr>
+      <w:r>
+        <w:t xml:space="preserve">        $(</w:t>
+      </w:r>
+      <w:r>
+        <w:rPr>
+          <w:rStyle w:val="str"/>
+        </w:rPr>
+        <w:t>"#</w:t>
+      </w:r>
+      <w:proofErr w:type="spellStart"/>
+      <w:r>
+        <w:rPr>
+          <w:rStyle w:val="str"/>
+        </w:rPr>
+        <w:t>btnSave</w:t>
+      </w:r>
+      <w:proofErr w:type="spellEnd"/>
+      <w:r>
+        <w:rPr>
+          <w:rStyle w:val="str"/>
+        </w:rPr>
+        <w:t>"</w:t>
+      </w:r>
+      <w:proofErr w:type="gramStart"/>
+      <w:r>
+        <w:t>).click</w:t>
+      </w:r>
+      <w:proofErr w:type="gramEnd"/>
+      <w:r>
+        <w:t>(</w:t>
+      </w:r>
+      <w:r>
+        <w:rPr>
+          <w:rStyle w:val="kwrd"/>
+        </w:rPr>
+        <w:t>function</w:t>
+      </w:r>
+      <w:r>
+        <w:t xml:space="preserve"> () {</w:t>
+      </w:r>
+    </w:p>
+    <w:p>
+      <w:pPr>
+        <w:pStyle w:val="HTMLPreformatted"/>
+      </w:pPr>
+      <w:r>
+        <w:t xml:space="preserve">            </w:t>
+      </w:r>
+      <w:proofErr w:type="gramStart"/>
+      <w:r>
+        <w:t>$.ajax</w:t>
+      </w:r>
+      <w:proofErr w:type="gramEnd"/>
+      <w:r>
+        <w:t>(</w:t>
+      </w:r>
+    </w:p>
+    <w:p>
+      <w:pPr>
+        <w:pStyle w:val="HTMLPreformatted"/>
+      </w:pPr>
+      <w:r>
+        <w:t xml:space="preserve">            {</w:t>
+      </w:r>
+    </w:p>
+    <w:p>
+      <w:pPr>
+        <w:pStyle w:val="HTMLPreformatted"/>
+      </w:pPr>
+      <w:r>
+        <w:t xml:space="preserve">                type: </w:t>
+      </w:r>
+      <w:r>
+        <w:rPr>
+          <w:rStyle w:val="str"/>
+        </w:rPr>
+        <w:t>"POST"</w:t>
+      </w:r>
+      <w:r>
+        <w:t>, //HTTP POST Method</w:t>
+      </w:r>
+    </w:p>
+    <w:p>
+      <w:pPr>
+        <w:pStyle w:val="HTMLPreformatted"/>
+      </w:pPr>
+      <w:r>
+        <w:t xml:space="preserve">                url: </w:t>
+      </w:r>
+      <w:r>
+        <w:rPr>
+          <w:rStyle w:val="str"/>
+        </w:rPr>
+        <w:t>"Home/</w:t>
+      </w:r>
+      <w:proofErr w:type="spellStart"/>
+      <w:r>
+        <w:rPr>
+          <w:rStyle w:val="str"/>
+        </w:rPr>
+        <w:t>AddEmployee</w:t>
+      </w:r>
+      <w:proofErr w:type="spellEnd"/>
+      <w:r>
+        <w:rPr>
+          <w:rStyle w:val="str"/>
+        </w:rPr>
+        <w:t>"</w:t>
+      </w:r>
+      <w:r>
+        <w:t xml:space="preserve">, // Controller/View </w:t>
+      </w:r>
+    </w:p>
+    <w:p>
+      <w:pPr>
+        <w:pStyle w:val="HTMLPreformatted"/>
+      </w:pPr>
+      <w:r>
+        <w:t xml:space="preserve">                data: </w:t>
+      </w:r>
+      <w:proofErr w:type="gramStart"/>
+      <w:r>
+        <w:t>{ /</w:t>
+      </w:r>
+      <w:proofErr w:type="gramEnd"/>
+      <w:r>
+        <w:t>/Passing data</w:t>
+      </w:r>
+    </w:p>
+    <w:p>
+      <w:pPr>
+        <w:pStyle w:val="HTMLPreformatted"/>
+      </w:pPr>
+      <w:r>
+        <w:t xml:space="preserve">                    Name: $(</w:t>
+      </w:r>
+      <w:r>
+        <w:rPr>
+          <w:rStyle w:val="str"/>
+        </w:rPr>
+        <w:t>"#</w:t>
+      </w:r>
+      <w:proofErr w:type="spellStart"/>
+      <w:r>
+        <w:rPr>
+          <w:rStyle w:val="str"/>
+        </w:rPr>
+        <w:t>txtName</w:t>
+      </w:r>
+      <w:proofErr w:type="spellEnd"/>
+      <w:r>
+        <w:rPr>
+          <w:rStyle w:val="str"/>
+        </w:rPr>
+        <w:t>"</w:t>
+      </w:r>
+      <w:proofErr w:type="gramStart"/>
+      <w:r>
+        <w:t>).</w:t>
+      </w:r>
+      <w:proofErr w:type="spellStart"/>
+      <w:r>
+        <w:t>val</w:t>
+      </w:r>
+      <w:proofErr w:type="spellEnd"/>
+      <w:proofErr w:type="gramEnd"/>
+      <w:r>
+        <w:t xml:space="preserve">(), //Reading text box values using </w:t>
+      </w:r>
+      <w:proofErr w:type="spellStart"/>
+      <w:r>
+        <w:t>Jquery</w:t>
+      </w:r>
+      <w:proofErr w:type="spellEnd"/>
       <w:r>
         <w:t xml:space="preserve"> </w:t>
       </w:r>
-      <w:r>
-        <w:rPr>
-          <w:rStyle w:val="kwrd"/>
-        </w:rPr>
-        <w:t>/&gt;</w:t>
-      </w:r>
-    </w:p>
-    <w:p>
-      <w:pPr>
-        <w:pStyle w:val="HTMLPreformatted"/>
-      </w:pPr>
-      <w:r>
-        <w:t xml:space="preserve">        </w:t>
-      </w:r>
-      <w:r>
-        <w:rPr>
-          <w:rStyle w:val="kwrd"/>
-        </w:rPr>
-        <w:t>&lt;/</w:t>
-      </w:r>
-      <w:r>
-        <w:rPr>
-          <w:rStyle w:val="html"/>
-        </w:rPr>
-        <w:t>div</w:t>
-      </w:r>
-      <w:r>
-        <w:rPr>
-          <w:rStyle w:val="kwrd"/>
-        </w:rPr>
-        <w:t>&gt;</w:t>
-      </w:r>
-    </w:p>
-    <w:p>
-      <w:pPr>
-        <w:pStyle w:val="HTMLPreformatted"/>
-      </w:pPr>
-    </w:p>
-    <w:p>
-      <w:pPr>
-        <w:pStyle w:val="HTMLPreformatted"/>
-      </w:pPr>
-      <w:r>
-        <w:t xml:space="preserve">        </w:t>
-      </w:r>
-      <w:r>
-        <w:rPr>
-          <w:rStyle w:val="kwrd"/>
-        </w:rPr>
-        <w:t>&lt;</w:t>
-      </w:r>
-      <w:r>
-        <w:rPr>
-          <w:rStyle w:val="html"/>
-        </w:rPr>
-        <w:t>div</w:t>
-      </w:r>
-      <w:r>
-        <w:t xml:space="preserve"> </w:t>
-      </w:r>
-      <w:r>
-        <w:rPr>
-          <w:rStyle w:val="attr"/>
-        </w:rPr>
-        <w:t>class</w:t>
-      </w:r>
-      <w:r>
-        <w:rPr>
-          <w:rStyle w:val="kwrd"/>
-        </w:rPr>
-        <w:t>="editor-label"&gt;</w:t>
-      </w:r>
-    </w:p>
-    <w:p>
-      <w:pPr>
-        <w:pStyle w:val="HTMLPreformatted"/>
-      </w:pPr>
-      <w:r>
-        <w:t xml:space="preserve">            Address</w:t>
-      </w:r>
-    </w:p>
-    <w:p>
-      <w:pPr>
-        <w:pStyle w:val="HTMLPreformatted"/>
-      </w:pPr>
-      <w:r>
-        <w:t xml:space="preserve">        </w:t>
-      </w:r>
-      <w:r>
-        <w:rPr>
-          <w:rStyle w:val="kwrd"/>
-        </w:rPr>
-        <w:t>&lt;/</w:t>
-      </w:r>
-      <w:r>
-        <w:rPr>
-          <w:rStyle w:val="html"/>
-        </w:rPr>
-        <w:t>div</w:t>
-      </w:r>
-      <w:r>
-        <w:rPr>
-          <w:rStyle w:val="kwrd"/>
-        </w:rPr>
-        <w:t>&gt;</w:t>
-      </w:r>
-    </w:p>
-    <w:p>
-      <w:pPr>
-        <w:pStyle w:val="HTMLPreformatted"/>
-      </w:pPr>
-      <w:r>
-        <w:t xml:space="preserve">        </w:t>
-      </w:r>
-      <w:r>
-        <w:rPr>
-          <w:rStyle w:val="kwrd"/>
-        </w:rPr>
-        <w:t>&lt;</w:t>
-      </w:r>
-      <w:r>
-        <w:rPr>
-          <w:rStyle w:val="html"/>
-        </w:rPr>
-        <w:t>div</w:t>
-      </w:r>
-      <w:r>
-        <w:t xml:space="preserve"> </w:t>
-      </w:r>
-      <w:r>
-        <w:rPr>
-          <w:rStyle w:val="attr"/>
-        </w:rPr>
-        <w:t>class</w:t>
-      </w:r>
-      <w:r>
-        <w:rPr>
-          <w:rStyle w:val="kwrd"/>
-        </w:rPr>
-        <w:t>="editor-label"&gt;</w:t>
-      </w:r>
-    </w:p>
-    <w:p>
-      <w:pPr>
-        <w:pStyle w:val="HTMLPreformatted"/>
-      </w:pPr>
-      <w:r>
-        <w:t xml:space="preserve">            </w:t>
-      </w:r>
-      <w:r>
-        <w:rPr>
-          <w:rStyle w:val="kwrd"/>
-        </w:rPr>
-        <w:t>&lt;</w:t>
-      </w:r>
-      <w:r>
-        <w:rPr>
-          <w:rStyle w:val="html"/>
-        </w:rPr>
-        <w:t>input</w:t>
-      </w:r>
-      <w:r>
-        <w:t xml:space="preserve"> </w:t>
-      </w:r>
-      <w:r>
-        <w:rPr>
-          <w:rStyle w:val="attr"/>
-        </w:rPr>
-        <w:t>type</w:t>
-      </w:r>
-      <w:r>
-        <w:rPr>
-          <w:rStyle w:val="kwrd"/>
-        </w:rPr>
-        <w:t>="text"</w:t>
-      </w:r>
-      <w:r>
-        <w:t xml:space="preserve"> </w:t>
-      </w:r>
-      <w:r>
-        <w:rPr>
-          <w:rStyle w:val="attr"/>
-        </w:rPr>
-        <w:t>id</w:t>
-      </w:r>
-      <w:r>
-        <w:rPr>
-          <w:rStyle w:val="kwrd"/>
-        </w:rPr>
-        <w:t>="</w:t>
+    </w:p>
+    <w:p>
+      <w:pPr>
+        <w:pStyle w:val="HTMLPreformatted"/>
+      </w:pPr>
+      <w:r>
+        <w:t xml:space="preserve">                    City: $(</w:t>
+      </w:r>
+      <w:r>
+        <w:rPr>
+          <w:rStyle w:val="str"/>
+        </w:rPr>
+        <w:t>"#</w:t>
       </w:r>
       <w:proofErr w:type="spellStart"/>
       <w:r>
         <w:rPr>
-          <w:rStyle w:val="kwrd"/>
+          <w:rStyle w:val="str"/>
         </w:rPr>
         <w:t>txtAddress</w:t>
       </w:r>
       <w:proofErr w:type="spellEnd"/>
       <w:r>
         <w:rPr>
-          <w:rStyle w:val="kwrd"/>
+          <w:rStyle w:val="str"/>
         </w:rPr>
         <w:t>"</w:t>
       </w:r>
-      <w:r>
-        <w:t xml:space="preserve"> </w:t>
-      </w:r>
-      <w:r>
-        <w:rPr>
-          <w:rStyle w:val="kwrd"/>
-        </w:rPr>
-        <w:t>/&gt;</w:t>
-      </w:r>
-    </w:p>
-    <w:p>
-      <w:pPr>
-        <w:pStyle w:val="HTMLPreformatted"/>
-      </w:pPr>
-      <w:r>
-        <w:t xml:space="preserve">        </w:t>
-      </w:r>
-      <w:r>
-        <w:rPr>
-          <w:rStyle w:val="kwrd"/>
-        </w:rPr>
-        <w:t>&lt;/</w:t>
-      </w:r>
-      <w:r>
-        <w:rPr>
-          <w:rStyle w:val="html"/>
-        </w:rPr>
-        <w:t>div</w:t>
-      </w:r>
-      <w:r>
-        <w:rPr>
-          <w:rStyle w:val="kwrd"/>
-        </w:rPr>
-        <w:t>&gt;</w:t>
-      </w:r>
-    </w:p>
-    <w:p>
-      <w:pPr>
-        <w:pStyle w:val="HTMLPreformatted"/>
-      </w:pPr>
-    </w:p>
-    <w:p>
-      <w:pPr>
-        <w:pStyle w:val="HTMLPreformatted"/>
-      </w:pPr>
-      <w:r>
-        <w:t xml:space="preserve">        </w:t>
-      </w:r>
-      <w:r>
-        <w:rPr>
-          <w:rStyle w:val="kwrd"/>
-        </w:rPr>
-        <w:t>&lt;</w:t>
-      </w:r>
-      <w:r>
-        <w:rPr>
-          <w:rStyle w:val="html"/>
-        </w:rPr>
-        <w:t>div</w:t>
-      </w:r>
-      <w:r>
-        <w:t xml:space="preserve"> </w:t>
-      </w:r>
-      <w:r>
-        <w:rPr>
-          <w:rStyle w:val="attr"/>
-        </w:rPr>
-        <w:t>class</w:t>
-      </w:r>
-      <w:r>
-        <w:rPr>
-          <w:rStyle w:val="kwrd"/>
-        </w:rPr>
-        <w:t>="editor-label"&gt;</w:t>
-      </w:r>
-    </w:p>
-    <w:p>
-      <w:pPr>
-        <w:pStyle w:val="HTMLPreformatted"/>
-      </w:pPr>
-      <w:r>
-        <w:t xml:space="preserve">            City</w:t>
-      </w:r>
-    </w:p>
-    <w:p>
-      <w:pPr>
-        <w:pStyle w:val="HTMLPreformatted"/>
-      </w:pPr>
-      <w:r>
-        <w:t xml:space="preserve">        </w:t>
-      </w:r>
-      <w:r>
-        <w:rPr>
-          <w:rStyle w:val="kwrd"/>
-        </w:rPr>
-        <w:t>&lt;/</w:t>
-      </w:r>
-      <w:r>
-        <w:rPr>
-          <w:rStyle w:val="html"/>
-        </w:rPr>
-        <w:t>div</w:t>
-      </w:r>
-      <w:r>
-        <w:rPr>
-          <w:rStyle w:val="kwrd"/>
-        </w:rPr>
-        <w:t>&gt;</w:t>
-      </w:r>
-    </w:p>
-    <w:p>
-      <w:pPr>
-        <w:pStyle w:val="HTMLPreformatted"/>
-      </w:pPr>
-      <w:r>
-        <w:t xml:space="preserve">        </w:t>
-      </w:r>
-      <w:r>
-        <w:rPr>
-          <w:rStyle w:val="kwrd"/>
-        </w:rPr>
-        <w:t>&lt;</w:t>
-      </w:r>
-      <w:r>
-        <w:rPr>
-          <w:rStyle w:val="html"/>
-        </w:rPr>
-        <w:t>div</w:t>
-      </w:r>
-      <w:r>
-        <w:t xml:space="preserve"> </w:t>
-      </w:r>
-      <w:r>
-        <w:rPr>
-          <w:rStyle w:val="attr"/>
-        </w:rPr>
-        <w:t>class</w:t>
-      </w:r>
-      <w:r>
-        <w:rPr>
-          <w:rStyle w:val="kwrd"/>
-        </w:rPr>
-        <w:t>="editor-label"&gt;</w:t>
-      </w:r>
-    </w:p>
-    <w:p>
-      <w:pPr>
-        <w:pStyle w:val="HTMLPreformatted"/>
-      </w:pPr>
-      <w:r>
-        <w:t xml:space="preserve">            </w:t>
-      </w:r>
-      <w:r>
-        <w:rPr>
-          <w:rStyle w:val="kwrd"/>
-        </w:rPr>
-        <w:t>&lt;</w:t>
-      </w:r>
-      <w:r>
-        <w:rPr>
-          <w:rStyle w:val="html"/>
-        </w:rPr>
-        <w:t>input</w:t>
-      </w:r>
-      <w:r>
-        <w:t xml:space="preserve"> </w:t>
-      </w:r>
-      <w:r>
-        <w:rPr>
-          <w:rStyle w:val="attr"/>
-        </w:rPr>
-        <w:t>type</w:t>
-      </w:r>
-      <w:r>
-        <w:rPr>
-          <w:rStyle w:val="kwrd"/>
-        </w:rPr>
-        <w:t>="text"</w:t>
-      </w:r>
-      <w:r>
-        <w:t xml:space="preserve"> </w:t>
-      </w:r>
-      <w:r>
-        <w:rPr>
-          <w:rStyle w:val="attr"/>
-        </w:rPr>
-        <w:t>id</w:t>
-      </w:r>
-      <w:r>
-        <w:rPr>
-          <w:rStyle w:val="kwrd"/>
-        </w:rPr>
-        <w:t>="</w:t>
+      <w:proofErr w:type="gramStart"/>
+      <w:r>
+        <w:t>).</w:t>
       </w:r>
       <w:proofErr w:type="spellStart"/>
       <w:r>
-        <w:rPr>
-          <w:rStyle w:val="kwrd"/>
+        <w:t>val</w:t>
+      </w:r>
+      <w:proofErr w:type="spellEnd"/>
+      <w:proofErr w:type="gramEnd"/>
+      <w:r>
+        <w:t>(),</w:t>
+      </w:r>
+    </w:p>
+    <w:p>
+      <w:pPr>
+        <w:pStyle w:val="HTMLPreformatted"/>
+      </w:pPr>
+      <w:r>
+        <w:t xml:space="preserve">                    Address: $(</w:t>
+      </w:r>
+      <w:r>
+        <w:rPr>
+          <w:rStyle w:val="str"/>
+        </w:rPr>
+        <w:t>"#</w:t>
+      </w:r>
+      <w:proofErr w:type="spellStart"/>
+      <w:r>
+        <w:rPr>
+          <w:rStyle w:val="str"/>
         </w:rPr>
         <w:t>txtcity</w:t>
       </w:r>
       <w:proofErr w:type="spellEnd"/>
       <w:r>
         <w:rPr>
-          <w:rStyle w:val="kwrd"/>
+          <w:rStyle w:val="str"/>
         </w:rPr>
         <w:t>"</w:t>
       </w:r>
-      <w:r>
-        <w:t xml:space="preserve"> </w:t>
-      </w:r>
-      <w:r>
-        <w:rPr>
-          <w:rStyle w:val="kwrd"/>
-        </w:rPr>
-        <w:t>/&gt;</w:t>
-      </w:r>
-    </w:p>
-    <w:p>
-      <w:pPr>
-        <w:pStyle w:val="HTMLPreformatted"/>
-      </w:pPr>
-      <w:r>
-        <w:t xml:space="preserve">        </w:t>
-      </w:r>
-      <w:r>
-        <w:rPr>
-          <w:rStyle w:val="kwrd"/>
-        </w:rPr>
-        <w:t>&lt;/</w:t>
-      </w:r>
-      <w:r>
-        <w:rPr>
-          <w:rStyle w:val="html"/>
-        </w:rPr>
-        <w:t>div</w:t>
-      </w:r>
-      <w:r>
-        <w:rPr>
-          <w:rStyle w:val="kwrd"/>
-        </w:rPr>
-        <w:t>&gt;</w:t>
-      </w:r>
-    </w:p>
-    <w:p>
-      <w:pPr>
-        <w:pStyle w:val="HTMLPreformatted"/>
-      </w:pPr>
-      <w:r>
-        <w:t xml:space="preserve">        </w:t>
-      </w:r>
-      <w:r>
-        <w:rPr>
-          <w:rStyle w:val="kwrd"/>
-        </w:rPr>
-        <w:t>&lt;</w:t>
-      </w:r>
-      <w:r>
-        <w:rPr>
-          <w:rStyle w:val="html"/>
-        </w:rPr>
-        <w:t>div</w:t>
-      </w:r>
-      <w:r>
-        <w:t xml:space="preserve"> </w:t>
-      </w:r>
-      <w:r>
-        <w:rPr>
-          <w:rStyle w:val="attr"/>
-        </w:rPr>
-        <w:t>class</w:t>
-      </w:r>
-      <w:r>
-        <w:rPr>
-          <w:rStyle w:val="kwrd"/>
-        </w:rPr>
-        <w:t>="editor-label"&gt;</w:t>
-      </w:r>
-    </w:p>
-    <w:p>
-      <w:pPr>
-        <w:pStyle w:val="HTMLPreformatted"/>
-      </w:pPr>
-      <w:r>
-        <w:t xml:space="preserve">            </w:t>
-      </w:r>
-      <w:r>
-        <w:rPr>
-          <w:rStyle w:val="kwrd"/>
-        </w:rPr>
-        <w:t>&lt;</w:t>
+      <w:proofErr w:type="gramStart"/>
+      <w:r>
+        <w:t>).</w:t>
       </w:r>
       <w:proofErr w:type="spellStart"/>
       <w:r>
-        <w:rPr>
-          <w:rStyle w:val="html"/>
-        </w:rPr>
-        <w:t>br</w:t>
+        <w:t>val</w:t>
       </w:r>
       <w:proofErr w:type="spellEnd"/>
-      <w:r>
-        <w:t xml:space="preserve"> </w:t>
-      </w:r>
-      <w:r>
-        <w:rPr>
-          <w:rStyle w:val="kwrd"/>
-        </w:rPr>
-        <w:t>/&gt;</w:t>
-      </w:r>
-    </w:p>
-    <w:p>
-      <w:pPr>
-        <w:pStyle w:val="HTMLPreformatted"/>
-      </w:pPr>
-      <w:r>
-        <w:t xml:space="preserve">            </w:t>
-      </w:r>
-      <w:r>
-        <w:rPr>
-          <w:rStyle w:val="kwrd"/>
-        </w:rPr>
-        <w:t>&lt;</w:t>
-      </w:r>
-      <w:r>
-        <w:rPr>
-          <w:rStyle w:val="html"/>
-        </w:rPr>
-        <w:t>input</w:t>
-      </w:r>
-      <w:r>
-        <w:t xml:space="preserve"> </w:t>
-      </w:r>
-      <w:r>
-        <w:rPr>
-          <w:rStyle w:val="attr"/>
-        </w:rPr>
-        <w:t>class</w:t>
-      </w:r>
-      <w:r>
-        <w:rPr>
-          <w:rStyle w:val="kwrd"/>
-        </w:rPr>
-        <w:t>="</w:t>
-      </w:r>
-      <w:proofErr w:type="spellStart"/>
-      <w:r>
-        <w:rPr>
-          <w:rStyle w:val="kwrd"/>
-        </w:rPr>
-        <w:t>btn</w:t>
-      </w:r>
-      <w:proofErr w:type="spellEnd"/>
-      <w:r>
-        <w:rPr>
-          <w:rStyle w:val="kwrd"/>
-        </w:rPr>
-        <w:t>-default"</w:t>
-      </w:r>
-      <w:r>
-        <w:t xml:space="preserve"> </w:t>
-      </w:r>
-      <w:r>
-        <w:rPr>
-          <w:rStyle w:val="attr"/>
-        </w:rPr>
-        <w:t>type</w:t>
-      </w:r>
-      <w:r>
-        <w:rPr>
-          <w:rStyle w:val="kwrd"/>
-        </w:rPr>
-        <w:t>="button"</w:t>
-      </w:r>
-      <w:r>
-        <w:t xml:space="preserve"> </w:t>
-      </w:r>
-      <w:r>
-        <w:rPr>
-          <w:rStyle w:val="attr"/>
-        </w:rPr>
-        <w:t>id</w:t>
-      </w:r>
-      <w:r>
-        <w:rPr>
-          <w:rStyle w:val="kwrd"/>
-        </w:rPr>
-        <w:t>="</w:t>
-      </w:r>
-      <w:proofErr w:type="spellStart"/>
-      <w:r>
-        <w:rPr>
-          <w:rStyle w:val="kwrd"/>
-        </w:rPr>
-        <w:t>btnSave</w:t>
-      </w:r>
-      <w:proofErr w:type="spellEnd"/>
-      <w:r>
-        <w:rPr>
-          <w:rStyle w:val="kwrd"/>
-        </w:rPr>
-        <w:t>"</w:t>
-      </w:r>
-      <w:r>
-        <w:t xml:space="preserve"> </w:t>
-      </w:r>
-      <w:r>
-        <w:rPr>
-          <w:rStyle w:val="attr"/>
-        </w:rPr>
-        <w:t>value</w:t>
-      </w:r>
-      <w:r>
-        <w:rPr>
-          <w:rStyle w:val="kwrd"/>
-        </w:rPr>
-        <w:t>="Save"</w:t>
-      </w:r>
-      <w:r>
-        <w:t xml:space="preserve"> </w:t>
-      </w:r>
-      <w:r>
-        <w:rPr>
-          <w:rStyle w:val="kwrd"/>
-        </w:rPr>
-        <w:t>/&gt;</w:t>
-      </w:r>
-    </w:p>
-    <w:p>
-      <w:pPr>
-        <w:pStyle w:val="HTMLPreformatted"/>
-      </w:pPr>
-      <w:r>
-        <w:t xml:space="preserve">        </w:t>
-      </w:r>
-      <w:r>
-        <w:rPr>
-          <w:rStyle w:val="kwrd"/>
-        </w:rPr>
-        <w:t>&lt;/</w:t>
-      </w:r>
-      <w:r>
-        <w:rPr>
-          <w:rStyle w:val="html"/>
-        </w:rPr>
-        <w:t>div</w:t>
-      </w:r>
-      <w:r>
-        <w:rPr>
-          <w:rStyle w:val="kwrd"/>
-        </w:rPr>
-        <w:t>&gt;</w:t>
-      </w:r>
-    </w:p>
-    <w:p>
-      <w:pPr>
-        <w:pStyle w:val="HTMLPreformatted"/>
-      </w:pPr>
-      <w:r>
-        <w:t xml:space="preserve">    </w:t>
-      </w:r>
-      <w:r>
-        <w:rPr>
-          <w:rStyle w:val="kwrd"/>
-        </w:rPr>
-        <w:t>&lt;/</w:t>
-      </w:r>
-      <w:r>
-        <w:rPr>
-          <w:rStyle w:val="html"/>
-        </w:rPr>
-        <w:t>div</w:t>
-      </w:r>
-      <w:r>
-        <w:rPr>
-          <w:rStyle w:val="kwrd"/>
-        </w:rPr>
-        <w:t>&gt;</w:t>
-      </w:r>
-    </w:p>
-    <w:p>
-      <w:pPr>
-        <w:bidi w:val="0"/>
-      </w:pPr>
-      <w:r>
-        <w:t xml:space="preserve">To read the Text Box values using </w:t>
-      </w:r>
-      <w:proofErr w:type="spellStart"/>
-      <w:proofErr w:type="gramStart"/>
-      <w:r>
-        <w:t>jQuery</w:t>
-      </w:r>
-      <w:proofErr w:type="spellEnd"/>
-      <w:r>
-        <w:t xml:space="preserve"> ,use</w:t>
-      </w:r>
       <w:proofErr w:type="gramEnd"/>
       <w:r>
-        <w:t xml:space="preserve"> the following syntax.</w:t>
-      </w:r>
-    </w:p>
-    <w:p>
-      <w:pPr>
-        <w:pStyle w:val="HTMLPreformatted"/>
-      </w:pPr>
-      <w:r>
-        <w:t xml:space="preserve">//Reading text box values using </w:t>
-      </w:r>
-      <w:proofErr w:type="spellStart"/>
-      <w:r>
-        <w:t>Jquery</w:t>
-      </w:r>
-      <w:proofErr w:type="spellEnd"/>
-      <w:r>
-        <w:t xml:space="preserve"> </w:t>
-      </w:r>
-    </w:p>
-    <w:p>
-      <w:pPr>
-        <w:pStyle w:val="HTMLPreformatted"/>
-      </w:pPr>
-      <w:r>
-        <w:t>$(</w:t>
-      </w:r>
-      <w:r>
-        <w:rPr>
-          <w:rStyle w:val="str"/>
-        </w:rPr>
-        <w:t>"#</w:t>
-      </w:r>
-      <w:proofErr w:type="spellStart"/>
-      <w:r>
-        <w:rPr>
-          <w:rStyle w:val="str"/>
-        </w:rPr>
-        <w:t>txtName</w:t>
-      </w:r>
-      <w:proofErr w:type="spellEnd"/>
-      <w:r>
-        <w:rPr>
-          <w:rStyle w:val="str"/>
-        </w:rPr>
-        <w:t>"</w:t>
-      </w:r>
-      <w:r>
-        <w:t>).</w:t>
-      </w:r>
-      <w:proofErr w:type="spellStart"/>
-      <w:proofErr w:type="gramStart"/>
-      <w:r>
-        <w:t>val</w:t>
-      </w:r>
-      <w:proofErr w:type="spellEnd"/>
-      <w:r>
-        <w:t>(</w:t>
-      </w:r>
-      <w:proofErr w:type="gramEnd"/>
-      <w:r>
-        <w:t>),</w:t>
-      </w:r>
-    </w:p>
-    <w:p>
-      <w:pPr>
-        <w:pStyle w:val="HTMLPreformatted"/>
-      </w:pPr>
-      <w:r>
-        <w:t>$(</w:t>
-      </w:r>
-      <w:r>
-        <w:rPr>
-          <w:rStyle w:val="str"/>
-        </w:rPr>
-        <w:t>"#</w:t>
-      </w:r>
-      <w:proofErr w:type="spellStart"/>
-      <w:r>
-        <w:rPr>
-          <w:rStyle w:val="str"/>
-        </w:rPr>
-        <w:t>txtAddress</w:t>
-      </w:r>
-      <w:proofErr w:type="spellEnd"/>
-      <w:r>
-        <w:rPr>
-          <w:rStyle w:val="str"/>
-        </w:rPr>
-        <w:t>"</w:t>
-      </w:r>
-      <w:r>
-        <w:t>).</w:t>
-      </w:r>
-      <w:proofErr w:type="spellStart"/>
-      <w:proofErr w:type="gramStart"/>
-      <w:r>
-        <w:t>val</w:t>
-      </w:r>
-      <w:proofErr w:type="spellEnd"/>
-      <w:r>
-        <w:t>(</w:t>
-      </w:r>
-      <w:proofErr w:type="gramEnd"/>
-      <w:r>
-        <w:t>),</w:t>
-      </w:r>
-    </w:p>
-    <w:p>
-      <w:pPr>
-        <w:pStyle w:val="HTMLPreformatted"/>
-      </w:pPr>
-      <w:r>
-        <w:t>$(</w:t>
-      </w:r>
-      <w:r>
-        <w:rPr>
-          <w:rStyle w:val="str"/>
-        </w:rPr>
-        <w:t>"#</w:t>
-      </w:r>
-      <w:proofErr w:type="spellStart"/>
-      <w:r>
-        <w:rPr>
-          <w:rStyle w:val="str"/>
-        </w:rPr>
-        <w:t>txtcity</w:t>
-      </w:r>
-      <w:proofErr w:type="spellEnd"/>
-      <w:r>
-        <w:rPr>
-          <w:rStyle w:val="str"/>
-        </w:rPr>
-        <w:t>"</w:t>
-      </w:r>
-      <w:r>
-        <w:t>).</w:t>
-      </w:r>
-      <w:proofErr w:type="spellStart"/>
-      <w:proofErr w:type="gramStart"/>
-      <w:r>
-        <w:t>val</w:t>
-      </w:r>
-      <w:proofErr w:type="spellEnd"/>
-      <w:r>
         <w:t>()</w:t>
       </w:r>
-      <w:proofErr w:type="gramEnd"/>
-    </w:p>
-    <w:p>
-      <w:pPr>
-        <w:bidi w:val="0"/>
-      </w:pPr>
-      <w:r>
-        <w:t>The whole function will be look like as follows</w:t>
-      </w:r>
-    </w:p>
-    <w:p>
-      <w:pPr>
-        <w:pStyle w:val="HTMLPreformatted"/>
-      </w:pPr>
-      <w:r>
-        <w:t>$(document).</w:t>
-      </w:r>
-      <w:proofErr w:type="gramStart"/>
-      <w:r>
-        <w:t>ready(</w:t>
-      </w:r>
-      <w:proofErr w:type="gramEnd"/>
-      <w:r>
-        <w:rPr>
-          <w:rStyle w:val="kwrd"/>
-        </w:rPr>
-        <w:t>function</w:t>
-      </w:r>
-      <w:r>
-        <w:t xml:space="preserve"> () {</w:t>
-      </w:r>
-    </w:p>
-    <w:p>
-      <w:pPr>
-        <w:pStyle w:val="HTMLPreformatted"/>
-      </w:pPr>
-      <w:r>
-        <w:t xml:space="preserve">        $(</w:t>
-      </w:r>
-      <w:r>
-        <w:rPr>
-          <w:rStyle w:val="str"/>
-        </w:rPr>
-        <w:t>"#</w:t>
-      </w:r>
-      <w:proofErr w:type="spellStart"/>
-      <w:r>
-        <w:rPr>
-          <w:rStyle w:val="str"/>
-        </w:rPr>
-        <w:t>btnSave</w:t>
-      </w:r>
-      <w:proofErr w:type="spellEnd"/>
-      <w:r>
-        <w:rPr>
-          <w:rStyle w:val="str"/>
-        </w:rPr>
-        <w:t>"</w:t>
-      </w:r>
-      <w:r>
-        <w:t>).</w:t>
-      </w:r>
-      <w:proofErr w:type="gramStart"/>
-      <w:r>
-        <w:t>click(</w:t>
-      </w:r>
-      <w:proofErr w:type="gramEnd"/>
-      <w:r>
-        <w:rPr>
-          <w:rStyle w:val="kwrd"/>
-        </w:rPr>
-        <w:t>function</w:t>
-      </w:r>
-      <w:r>
-        <w:t xml:space="preserve"> () {</w:t>
-      </w:r>
-    </w:p>
-    <w:p>
-      <w:pPr>
-        <w:pStyle w:val="HTMLPreformatted"/>
-      </w:pPr>
-      <w:r>
-        <w:t xml:space="preserve">            $.</w:t>
-      </w:r>
-      <w:proofErr w:type="spellStart"/>
-      <w:proofErr w:type="gramStart"/>
-      <w:r>
-        <w:t>ajax</w:t>
-      </w:r>
-      <w:proofErr w:type="spellEnd"/>
-      <w:r>
-        <w:t>(</w:t>
-      </w:r>
-      <w:proofErr w:type="gramEnd"/>
-    </w:p>
-    <w:p>
-      <w:pPr>
-        <w:pStyle w:val="HTMLPreformatted"/>
-      </w:pPr>
-      <w:r>
-        <w:t xml:space="preserve">            {</w:t>
-      </w:r>
-    </w:p>
-    <w:p>
-      <w:pPr>
-        <w:pStyle w:val="HTMLPreformatted"/>
-      </w:pPr>
-      <w:r>
-        <w:t xml:space="preserve">                </w:t>
-      </w:r>
-      <w:proofErr w:type="gramStart"/>
-      <w:r>
-        <w:t>type</w:t>
-      </w:r>
-      <w:proofErr w:type="gramEnd"/>
-      <w:r>
-        <w:t xml:space="preserve">: </w:t>
-      </w:r>
-      <w:r>
-        <w:rPr>
-          <w:rStyle w:val="str"/>
-        </w:rPr>
-        <w:t>"POST"</w:t>
-      </w:r>
-      <w:r>
-        <w:t>, //HTTP POST Method</w:t>
-      </w:r>
-    </w:p>
-    <w:p>
-      <w:pPr>
-        <w:pStyle w:val="HTMLPreformatted"/>
-      </w:pPr>
-      <w:r>
-        <w:t xml:space="preserve">                </w:t>
-      </w:r>
-      <w:proofErr w:type="gramStart"/>
-      <w:r>
-        <w:t>url</w:t>
-      </w:r>
-      <w:proofErr w:type="gramEnd"/>
-      <w:r>
-        <w:t xml:space="preserve">: </w:t>
-      </w:r>
-      <w:r>
-        <w:rPr>
-          <w:rStyle w:val="str"/>
-        </w:rPr>
-        <w:t>"Home/</w:t>
-      </w:r>
-      <w:proofErr w:type="spellStart"/>
-      <w:r>
-        <w:rPr>
-          <w:rStyle w:val="str"/>
-        </w:rPr>
-        <w:t>AddEmployee</w:t>
-      </w:r>
-      <w:proofErr w:type="spellEnd"/>
-      <w:r>
-        <w:rPr>
-          <w:rStyle w:val="str"/>
-        </w:rPr>
-        <w:t>"</w:t>
-      </w:r>
-      <w:r>
-        <w:t xml:space="preserve">, // Controller/View </w:t>
-      </w:r>
-    </w:p>
-    <w:p>
-      <w:pPr>
-        <w:pStyle w:val="HTMLPreformatted"/>
-      </w:pPr>
-      <w:r>
-        <w:t xml:space="preserve">                </w:t>
-      </w:r>
-      <w:proofErr w:type="gramStart"/>
-      <w:r>
-        <w:t>data</w:t>
-      </w:r>
-      <w:proofErr w:type="gramEnd"/>
-      <w:r>
-        <w:t>: { //Passing data</w:t>
-      </w:r>
-    </w:p>
-    <w:p>
-      <w:pPr>
-        <w:pStyle w:val="HTMLPreformatted"/>
-      </w:pPr>
-      <w:r>
-        <w:t xml:space="preserve">                    Name: $(</w:t>
-      </w:r>
-      <w:r>
-        <w:rPr>
-          <w:rStyle w:val="str"/>
-        </w:rPr>
-        <w:t>"#</w:t>
-      </w:r>
-      <w:proofErr w:type="spellStart"/>
-      <w:r>
-        <w:rPr>
-          <w:rStyle w:val="str"/>
-        </w:rPr>
-        <w:t>txtName</w:t>
-      </w:r>
-      <w:proofErr w:type="spellEnd"/>
-      <w:r>
-        <w:rPr>
-          <w:rStyle w:val="str"/>
-        </w:rPr>
-        <w:t>"</w:t>
-      </w:r>
-      <w:r>
-        <w:t>).</w:t>
-      </w:r>
-      <w:proofErr w:type="spellStart"/>
-      <w:proofErr w:type="gramStart"/>
-      <w:r>
-        <w:t>val</w:t>
-      </w:r>
-      <w:proofErr w:type="spellEnd"/>
-      <w:r>
-        <w:t>(</w:t>
-      </w:r>
-      <w:proofErr w:type="gramEnd"/>
-      <w:r>
-        <w:t xml:space="preserve">), //Reading text box values using </w:t>
-      </w:r>
-      <w:proofErr w:type="spellStart"/>
-      <w:r>
-        <w:t>Jquery</w:t>
-      </w:r>
-      <w:proofErr w:type="spellEnd"/>
-      <w:r>
-        <w:t xml:space="preserve"> </w:t>
-      </w:r>
-    </w:p>
-    <w:p>
-      <w:pPr>
-        <w:pStyle w:val="HTMLPreformatted"/>
-      </w:pPr>
-      <w:r>
-        <w:t xml:space="preserve">                    City: $(</w:t>
-      </w:r>
-      <w:r>
-        <w:rPr>
-          <w:rStyle w:val="str"/>
-        </w:rPr>
-        <w:t>"#</w:t>
-      </w:r>
-      <w:proofErr w:type="spellStart"/>
-      <w:r>
-        <w:rPr>
-          <w:rStyle w:val="str"/>
-        </w:rPr>
-        <w:t>txtAddress</w:t>
-      </w:r>
-      <w:proofErr w:type="spellEnd"/>
-      <w:r>
-        <w:rPr>
-          <w:rStyle w:val="str"/>
-        </w:rPr>
-        <w:t>"</w:t>
-      </w:r>
-      <w:r>
-        <w:t>).</w:t>
-      </w:r>
-      <w:proofErr w:type="spellStart"/>
-      <w:proofErr w:type="gramStart"/>
-      <w:r>
-        <w:t>val</w:t>
-      </w:r>
-      <w:proofErr w:type="spellEnd"/>
-      <w:r>
-        <w:t>(</w:t>
-      </w:r>
-      <w:proofErr w:type="gramEnd"/>
-      <w:r>
-        <w:t>),</w:t>
-      </w:r>
-    </w:p>
-    <w:p>
-      <w:pPr>
-        <w:pStyle w:val="HTMLPreformatted"/>
-      </w:pPr>
-      <w:r>
-        <w:t xml:space="preserve">                    Address: $(</w:t>
-      </w:r>
-      <w:r>
-        <w:rPr>
-          <w:rStyle w:val="str"/>
-        </w:rPr>
-        <w:t>"#</w:t>
-      </w:r>
-      <w:proofErr w:type="spellStart"/>
-      <w:r>
-        <w:rPr>
-          <w:rStyle w:val="str"/>
-        </w:rPr>
-        <w:t>txtcity</w:t>
-      </w:r>
-      <w:proofErr w:type="spellEnd"/>
-      <w:r>
-        <w:rPr>
-          <w:rStyle w:val="str"/>
-        </w:rPr>
-        <w:t>"</w:t>
-      </w:r>
-      <w:r>
-        <w:t>).</w:t>
-      </w:r>
-      <w:proofErr w:type="spellStart"/>
-      <w:proofErr w:type="gramStart"/>
-      <w:r>
-        <w:t>val</w:t>
-      </w:r>
-      <w:proofErr w:type="spellEnd"/>
-      <w:r>
-        <w:t>()</w:t>
-      </w:r>
-      <w:proofErr w:type="gramEnd"/>
     </w:p>
     <w:p>
       <w:pPr>
@@ -2404,8 +2354,6 @@
           <w:rtl/>
         </w:rPr>
       </w:pPr>
-      <w:bookmarkStart w:id="0" w:name="_GoBack"/>
-      <w:bookmarkEnd w:id="0"/>
     </w:p>
     <w:sectPr>
       <w:pgSz w:w="11906" w:h="16838"/>
@@ -2420,8 +2368,8 @@
 </file>
 
 <file path=word/numbering.xml><?xml version="1.0" encoding="utf-8"?>
-<w:numbering xmlns:wpc="http://schemas.microsoft.com/office/word/2010/wordprocessingCanvas" xmlns:mc="http://schemas.openxmlformats.org/markup-compatibility/2006" xmlns:o="urn:schemas-microsoft-com:office:office" xmlns:r="http://schemas.openxmlformats.org/officeDocument/2006/relationships" xmlns:m="http://schemas.openxmlformats.org/officeDocument/2006/math" xmlns:v="urn:schemas-microsoft-com:vml" xmlns:wp14="http://schemas.microsoft.com/office/word/2010/wordprocessingDrawing" xmlns:wp="http://schemas.openxmlformats.org/drawingml/2006/wordprocessingDrawing" xmlns:w10="urn:schemas-microsoft-com:office:word" xmlns:w="http://schemas.openxmlformats.org/wordprocessingml/2006/main" xmlns:w14="http://schemas.microsoft.com/office/word/2010/wordml" xmlns:w15="http://schemas.microsoft.com/office/word/2012/wordml" xmlns:wpg="http://schemas.microsoft.com/office/word/2010/wordprocessingGroup" xmlns:wpi="http://schemas.microsoft.com/office/word/2010/wordprocessingInk" xmlns:wne="http://schemas.microsoft.com/office/word/2006/wordml" xmlns:wps="http://schemas.microsoft.com/office/word/2010/wordprocessingShape" mc:Ignorable="w14 w15 wp14">
-  <w:abstractNum w:abstractNumId="0">
+<w:numbering xmlns:wpc="http://schemas.microsoft.com/office/word/2010/wordprocessingCanvas" xmlns:cx="http://schemas.microsoft.com/office/drawing/2014/chartex" xmlns:cx1="http://schemas.microsoft.com/office/drawing/2015/9/8/chartex" xmlns:cx2="http://schemas.microsoft.com/office/drawing/2015/10/21/chartex" xmlns:cx3="http://schemas.microsoft.com/office/drawing/2016/5/9/chartex" xmlns:cx4="http://schemas.microsoft.com/office/drawing/2016/5/10/chartex" xmlns:cx5="http://schemas.microsoft.com/office/drawing/2016/5/11/chartex" xmlns:cx6="http://schemas.microsoft.com/office/drawing/2016/5/12/chartex" xmlns:cx7="http://schemas.microsoft.com/office/drawing/2016/5/13/chartex" xmlns:cx8="http://schemas.microsoft.com/office/drawing/2016/5/14/chartex" xmlns:mc="http://schemas.openxmlformats.org/markup-compatibility/2006" xmlns:aink="http://schemas.microsoft.com/office/drawing/2016/ink" xmlns:am3d="http://schemas.microsoft.com/office/drawing/2017/model3d" xmlns:o="urn:schemas-microsoft-com:office:office" xmlns:r="http://schemas.openxmlformats.org/officeDocument/2006/relationships" xmlns:m="http://schemas.openxmlformats.org/officeDocument/2006/math" xmlns:v="urn:schemas-microsoft-com:vml" xmlns:wp14="http://schemas.microsoft.com/office/word/2010/wordprocessingDrawing" xmlns:wp="http://schemas.openxmlformats.org/drawingml/2006/wordprocessingDrawing" xmlns:w10="urn:schemas-microsoft-com:office:word" xmlns:w="http://schemas.openxmlformats.org/wordprocessingml/2006/main" xmlns:w14="http://schemas.microsoft.com/office/word/2010/wordml" xmlns:w15="http://schemas.microsoft.com/office/word/2012/wordml" xmlns:w16cid="http://schemas.microsoft.com/office/word/2016/wordml/cid" xmlns:w16se="http://schemas.microsoft.com/office/word/2015/wordml/symex" xmlns:wpg="http://schemas.microsoft.com/office/word/2010/wordprocessingGroup" xmlns:wpi="http://schemas.microsoft.com/office/word/2010/wordprocessingInk" xmlns:wne="http://schemas.microsoft.com/office/word/2006/wordml" xmlns:wps="http://schemas.microsoft.com/office/word/2010/wordprocessingShape" mc:Ignorable="w14 w15 w16se w16cid wp14">
+  <w:abstractNum w:abstractNumId="0" w15:restartNumberingAfterBreak="0">
     <w:nsid w:val="39BE7BC1"/>
     <w:multiLevelType w:val="multilevel"/>
     <w:tmpl w:val="F48AD3D4"/>
@@ -2570,7 +2518,7 @@
       </w:rPr>
     </w:lvl>
   </w:abstractNum>
-  <w:abstractNum w:abstractNumId="1">
+  <w:abstractNum w:abstractNumId="1" w15:restartNumberingAfterBreak="0">
     <w:nsid w:val="50AF2272"/>
     <w:multiLevelType w:val="hybridMultilevel"/>
     <w:tmpl w:val="E0F47118"/>
@@ -2659,7 +2607,7 @@
       </w:pPr>
     </w:lvl>
   </w:abstractNum>
-  <w:abstractNum w:abstractNumId="2">
+  <w:abstractNum w:abstractNumId="2" w15:restartNumberingAfterBreak="0">
     <w:nsid w:val="7A2C43BC"/>
     <w:multiLevelType w:val="multilevel"/>
     <w:tmpl w:val="A1141E16"/>
@@ -2821,7 +2769,7 @@
 </file>
 
 <file path=word/styles.xml><?xml version="1.0" encoding="utf-8"?>
-<w:styles xmlns:mc="http://schemas.openxmlformats.org/markup-compatibility/2006" xmlns:r="http://schemas.openxmlformats.org/officeDocument/2006/relationships" xmlns:w="http://schemas.openxmlformats.org/wordprocessingml/2006/main" xmlns:w14="http://schemas.microsoft.com/office/word/2010/wordml" xmlns:w15="http://schemas.microsoft.com/office/word/2012/wordml" mc:Ignorable="w14 w15">
+<w:styles xmlns:mc="http://schemas.openxmlformats.org/markup-compatibility/2006" xmlns:r="http://schemas.openxmlformats.org/officeDocument/2006/relationships" xmlns:w="http://schemas.openxmlformats.org/wordprocessingml/2006/main" xmlns:w14="http://schemas.microsoft.com/office/word/2010/wordml" xmlns:w15="http://schemas.microsoft.com/office/word/2012/wordml" xmlns:w16cid="http://schemas.microsoft.com/office/word/2016/wordml/cid" xmlns:w16se="http://schemas.microsoft.com/office/word/2015/wordml/symex" mc:Ignorable="w14 w15 w16se w16cid">
   <w:docDefaults>
     <w:rPrDefault>
       <w:rPr>
@@ -2837,7 +2785,7 @@
       </w:pPr>
     </w:pPrDefault>
   </w:docDefaults>
-  <w:latentStyles w:defLockedState="0" w:defUIPriority="99" w:defSemiHidden="0" w:defUnhideWhenUsed="0" w:defQFormat="0" w:count="371">
+  <w:latentStyles w:defLockedState="0" w:defUIPriority="99" w:defSemiHidden="0" w:defUnhideWhenUsed="0" w:defQFormat="0" w:count="375">
     <w:lsdException w:name="Normal" w:uiPriority="0" w:qFormat="1"/>
     <w:lsdException w:name="heading 1" w:uiPriority="9" w:qFormat="1"/>
     <w:lsdException w:name="heading 2" w:semiHidden="1" w:uiPriority="9" w:unhideWhenUsed="1" w:qFormat="1"/>
@@ -2943,7 +2891,6 @@
     <w:lsdException w:name="HTML Sample" w:semiHidden="1" w:unhideWhenUsed="1"/>
     <w:lsdException w:name="HTML Typewriter" w:semiHidden="1" w:unhideWhenUsed="1"/>
     <w:lsdException w:name="HTML Variable" w:semiHidden="1" w:unhideWhenUsed="1"/>
-    <w:lsdException w:name="Normal Table" w:semiHidden="1" w:unhideWhenUsed="1"/>
     <w:lsdException w:name="annotation subject" w:semiHidden="1" w:unhideWhenUsed="1"/>
     <w:lsdException w:name="No List" w:semiHidden="1" w:unhideWhenUsed="1"/>
     <w:lsdException w:name="Outline List 1" w:semiHidden="1" w:unhideWhenUsed="1"/>
@@ -2987,10 +2934,8 @@
     <w:lsdException w:name="Table Elegant" w:semiHidden="1" w:unhideWhenUsed="1"/>
     <w:lsdException w:name="Table Professional" w:semiHidden="1" w:unhideWhenUsed="1"/>
     <w:lsdException w:name="Table Subtle 1" w:semiHidden="1" w:unhideWhenUsed="1"/>
-    <w:lsdException w:name="Table Subtle 2" w:semiHidden="1" w:unhideWhenUsed="1"/>
     <w:lsdException w:name="Table Web 1" w:semiHidden="1" w:unhideWhenUsed="1"/>
     <w:lsdException w:name="Table Web 2" w:semiHidden="1" w:unhideWhenUsed="1"/>
-    <w:lsdException w:name="Table Web 3" w:semiHidden="1" w:unhideWhenUsed="1"/>
     <w:lsdException w:name="Balloon Text" w:semiHidden="1" w:unhideWhenUsed="1"/>
     <w:lsdException w:name="Table Grid" w:uiPriority="39"/>
     <w:lsdException w:name="Table Theme" w:semiHidden="1" w:unhideWhenUsed="1"/>
@@ -3209,6 +3154,10 @@
     <w:lsdException w:name="List Table 5 Dark Accent 6" w:uiPriority="50"/>
     <w:lsdException w:name="List Table 6 Colorful Accent 6" w:uiPriority="51"/>
     <w:lsdException w:name="List Table 7 Colorful Accent 6" w:uiPriority="52"/>
+    <w:lsdException w:name="Mention" w:semiHidden="1" w:unhideWhenUsed="1"/>
+    <w:lsdException w:name="Smart Hyperlink" w:semiHidden="1" w:unhideWhenUsed="1"/>
+    <w:lsdException w:name="Hashtag" w:semiHidden="1" w:unhideWhenUsed="1"/>
+    <w:lsdException w:name="Unresolved Mention" w:semiHidden="1" w:unhideWhenUsed="1"/>
   </w:latentStyles>
   <w:style w:type="paragraph" w:default="1" w:styleId="Normal">
     <w:name w:val="Normal"/>

</xml_diff>